<commit_message>
Updated readme and flowcharts. Created pdf copies of flowcharts
</commit_message>
<xml_diff>
--- a/Documentation/Project Summary.docx
+++ b/Documentation/Project Summary.docx
@@ -6,15 +6,17 @@
       <w:pPr>
         <w:jc w:val="center"/>
         <w:rPr>
+          <w:b/>
+          <w:bCs/>
+        </w:rPr>
+      </w:pPr>
+      <w:r>
+        <w:rPr>
+          <w:b/>
+          <w:bCs/>
           <w:sz w:val="28"/>
           <w:szCs w:val="28"/>
         </w:rPr>
-      </w:pPr>
-      <w:r>
-        <w:rPr>
-          <w:sz w:val="28"/>
-          <w:szCs w:val="28"/>
-        </w:rPr>
         <w:t>Project Overview</w:t>
       </w:r>
     </w:p>
@@ -166,6 +168,19 @@
         <w:jc w:val="both"/>
       </w:pPr>
       <w:r>
+        <w:t>Known Issues</w:t>
+      </w:r>
+    </w:p>
+    <w:p>
+      <w:pPr>
+        <w:pStyle w:val="ListParagraph"/>
+        <w:numPr>
+          <w:ilvl w:val="0"/>
+          <w:numId w:val="2"/>
+        </w:numPr>
+        <w:jc w:val="both"/>
+      </w:pPr>
+      <w:r>
         <w:t>Final Notes</w:t>
       </w:r>
     </w:p>
@@ -195,6 +210,36 @@
       </w:r>
     </w:p>
     <w:p>
+      <w:pPr>
+        <w:jc w:val="both"/>
+        <w:rPr>
+          <w:b/>
+          <w:bCs/>
+        </w:rPr>
+      </w:pPr>
+      <w:r>
+        <w:rPr>
+          <w:b/>
+          <w:bCs/>
+        </w:rPr>
+        <w:t>STM32</w:t>
+      </w:r>
+      <w:r>
+        <w:rPr>
+          <w:b/>
+          <w:bCs/>
+        </w:rPr>
+        <w:t xml:space="preserve"> / C++</w:t>
+      </w:r>
+      <w:r>
+        <w:rPr>
+          <w:b/>
+          <w:bCs/>
+        </w:rPr>
+        <w:t>:</w:t>
+      </w:r>
+    </w:p>
+    <w:p>
       <w:r>
         <w:t xml:space="preserve">IDE </w:t>
       </w:r>
@@ -210,22 +255,7 @@
       </w:r>
       <w:r>
         <w:tab/>
-      </w:r>
-      <w:proofErr w:type="spellStart"/>
-      <w:r>
-        <w:t>Atollic</w:t>
-      </w:r>
-      <w:proofErr w:type="spellEnd"/>
-      <w:r>
-        <w:t xml:space="preserve"> </w:t>
-      </w:r>
-      <w:proofErr w:type="spellStart"/>
-      <w:r>
-        <w:t>Truestudio</w:t>
-      </w:r>
-      <w:proofErr w:type="spellEnd"/>
-      <w:r>
-        <w:t xml:space="preserve"> v9.3 </w:t>
+        <w:t xml:space="preserve">Atollic Truestudio v9.3 </w:t>
       </w:r>
       <w:r>
         <w:br/>
@@ -236,14 +266,7 @@
       </w:r>
       <w:r>
         <w:tab/>
-      </w:r>
-      <w:proofErr w:type="spellStart"/>
-      <w:r>
-        <w:t>CubeMX</w:t>
-      </w:r>
-      <w:proofErr w:type="spellEnd"/>
-      <w:r>
-        <w:t xml:space="preserve"> v6.0.1</w:t>
+        <w:t>CubeMX v6.0.1</w:t>
       </w:r>
       <w:r>
         <w:br/>
@@ -279,6 +302,80 @@
         <w:t>NUCLEO-F042K6</w:t>
       </w:r>
     </w:p>
+    <w:p>
+      <w:pPr>
+        <w:rPr>
+          <w:b/>
+          <w:bCs/>
+        </w:rPr>
+      </w:pPr>
+      <w:r>
+        <w:rPr>
+          <w:b/>
+          <w:bCs/>
+        </w:rPr>
+        <w:t>PC</w:t>
+      </w:r>
+      <w:r>
+        <w:rPr>
+          <w:b/>
+          <w:bCs/>
+        </w:rPr>
+        <w:t xml:space="preserve"> / Python</w:t>
+      </w:r>
+      <w:r>
+        <w:rPr>
+          <w:b/>
+          <w:bCs/>
+        </w:rPr>
+        <w:t>:</w:t>
+      </w:r>
+    </w:p>
+    <w:p>
+      <w:r>
+        <w:t xml:space="preserve">IDE </w:t>
+      </w:r>
+      <w:r>
+        <w:tab/>
+      </w:r>
+      <w:r>
+        <w:tab/>
+        <w:t>-</w:t>
+      </w:r>
+      <w:r>
+        <w:tab/>
+      </w:r>
+      <w:r>
+        <w:tab/>
+      </w:r>
+      <w:r>
+        <w:t>Visual Studio Code</w:t>
+      </w:r>
+      <w:r>
+        <w:t xml:space="preserve"> v1.54.3</w:t>
+      </w:r>
+      <w:r>
+        <w:t xml:space="preserve"> (Windows)</w:t>
+      </w:r>
+      <w:r>
+        <w:br/>
+        <w:t>Python</w:t>
+      </w:r>
+      <w:r>
+        <w:tab/>
+      </w:r>
+      <w:r>
+        <w:tab/>
+        <w:t>-</w:t>
+      </w:r>
+      <w:r>
+        <w:tab/>
+      </w:r>
+      <w:r>
+        <w:tab/>
+        <w:t>Python v3.9</w:t>
+      </w:r>
+    </w:p>
     <w:p/>
     <w:p>
       <w:pPr>
@@ -329,16 +426,28 @@
         <w:t>found</w:t>
       </w:r>
       <w:r>
-        <w:t xml:space="preserve"> in “</w:t>
-      </w:r>
-      <w:r>
-        <w:t>STM32</w:t>
-      </w:r>
-      <w:r>
-        <w:t>Flowchart.draw.io”</w:t>
-      </w:r>
-      <w:r>
-        <w:t xml:space="preserve"> generated at </w:t>
+        <w:t xml:space="preserve"> in </w:t>
+      </w:r>
+      <w:r>
+        <w:t xml:space="preserve">the </w:t>
+      </w:r>
+      <w:r>
+        <w:t>Document</w:t>
+      </w:r>
+      <w:r>
+        <w:t>ation</w:t>
+      </w:r>
+      <w:r>
+        <w:t xml:space="preserve"> folder</w:t>
+      </w:r>
+      <w:r>
+        <w:t xml:space="preserve"> generated </w:t>
+      </w:r>
+      <w:r>
+        <w:t>using</w:t>
+      </w:r>
+      <w:r>
+        <w:t xml:space="preserve"> </w:t>
       </w:r>
       <w:hyperlink r:id="rId5" w:history="1">
         <w:r>
@@ -349,8 +458,14 @@
         </w:r>
       </w:hyperlink>
       <w:r>
+        <w:t xml:space="preserve"> as both .pdf and .draw.io files</w:t>
+      </w:r>
+      <w:r>
         <w:t>.</w:t>
       </w:r>
+      <w:r>
+        <w:t xml:space="preserve"> </w:t>
+      </w:r>
     </w:p>
     <w:p>
       <w:pPr>
@@ -374,7 +489,22 @@
         <w:jc w:val="both"/>
       </w:pPr>
       <w:r>
-        <w:t xml:space="preserve">To begin operation, the user types a number from 1 to 100 on the terminal on the PC. This value in encoded into a transmit message 10 bytes long. </w:t>
+        <w:t xml:space="preserve">Once started, the python application will allow the user to open a com port from the list of available com ports. </w:t>
+      </w:r>
+      <w:r>
+        <w:t xml:space="preserve">To begin </w:t>
+      </w:r>
+      <w:r>
+        <w:t xml:space="preserve">an </w:t>
+      </w:r>
+      <w:r>
+        <w:t>operation, the user types a number from 1 to 100 on the terminal on the PC. This value i</w:t>
+      </w:r>
+      <w:r>
+        <w:t>s</w:t>
+      </w:r>
+      <w:r>
+        <w:t xml:space="preserve"> encoded into a transmit message 10 bytes long. </w:t>
       </w:r>
       <w:r>
         <w:t xml:space="preserve">The number is placed in the instruction slot (byte 0). </w:t>
@@ -383,39 +513,51 @@
         <w:t xml:space="preserve">A crc16 is generated using this message and appended to the end. Final transmission of data to the target device is 12 bytes long. </w:t>
       </w:r>
       <w:r>
-        <w:t>Transaction is complete when an acknowledge is received from the target. If a not-acknowledge is returned, transmission is attempted again.</w:t>
-      </w:r>
-    </w:p>
-    <w:p>
-      <w:pPr>
-        <w:jc w:val="both"/>
-      </w:pPr>
-      <w:r>
-        <w:t xml:space="preserve">If the user attempts to send several instructions, they are placed in a queue. An instruction is transmitted and acknowledge received from the target before the next is sent. </w:t>
-      </w:r>
-    </w:p>
-    <w:p>
-      <w:pPr>
-        <w:jc w:val="both"/>
-      </w:pPr>
-      <w:r>
-        <w:t xml:space="preserve">The target device uses a timer to track when 10 seconds have passed since an instruction went into effect and a </w:t>
-      </w:r>
-      <w:proofErr w:type="spellStart"/>
-      <w:r>
-        <w:t>pwm</w:t>
-      </w:r>
-      <w:proofErr w:type="spellEnd"/>
-      <w:r>
-        <w:t xml:space="preserve"> to generate the led </w:t>
-      </w:r>
-      <w:proofErr w:type="spellStart"/>
-      <w:r>
-        <w:t>binking</w:t>
-      </w:r>
-      <w:proofErr w:type="spellEnd"/>
-      <w:r>
-        <w:t>.</w:t>
+        <w:t xml:space="preserve">Transaction is complete when an acknowledge is received from the target. If a not-acknowledge is returned, transmission </w:t>
+      </w:r>
+      <w:r>
+        <w:t>is considered failed. The data sent is echoed on the terminal only if an acknowledge was received.</w:t>
+      </w:r>
+    </w:p>
+    <w:p>
+      <w:pPr>
+        <w:jc w:val="both"/>
+      </w:pPr>
+      <w:r>
+        <w:t xml:space="preserve">If the user attempts to send several instructions, they </w:t>
+      </w:r>
+      <w:r>
+        <w:t>must wait for a</w:t>
+      </w:r>
+      <w:r>
+        <w:t xml:space="preserve">n instruction </w:t>
+      </w:r>
+      <w:r>
+        <w:t>to be</w:t>
+      </w:r>
+      <w:r>
+        <w:t xml:space="preserve"> transmitted and acknowledge</w:t>
+      </w:r>
+      <w:r>
+        <w:t>/not acknowledge</w:t>
+      </w:r>
+      <w:r>
+        <w:t xml:space="preserve"> received from the target before the next is </w:t>
+      </w:r>
+      <w:r>
+        <w:t xml:space="preserve">can be </w:t>
+      </w:r>
+      <w:r>
+        <w:t xml:space="preserve">sent. </w:t>
+      </w:r>
+    </w:p>
+    <w:p>
+      <w:pPr>
+        <w:jc w:val="both"/>
+      </w:pPr>
+      <w:r>
+        <w:lastRenderedPageBreak/>
+        <w:t>The target device uses a timer to track when 10 seconds have passed since an instruction went into effect and a pwm to generate the led binking.</w:t>
       </w:r>
     </w:p>
     <w:p>
@@ -435,7 +577,13 @@
         <w:t>instruction byte</w:t>
       </w:r>
       <w:r>
-        <w:t xml:space="preserve"> is placed into a serial buffer for implementation and an acknowledge is returned, else a not-acknowledge.</w:t>
+        <w:t xml:space="preserve"> is placed into a</w:t>
+      </w:r>
+      <w:r>
+        <w:t>n 8 byte</w:t>
+      </w:r>
+      <w:r>
+        <w:t xml:space="preserve"> serial buffer for implementation and an acknowledge is returned, else a not-acknowledge.</w:t>
       </w:r>
     </w:p>
     <w:p>
@@ -452,24 +600,7 @@
         </w:numPr>
       </w:pPr>
       <w:r>
-        <w:lastRenderedPageBreak/>
-        <w:t xml:space="preserve">If this is the first instruction or this instruction is coming more than 10 seconds since the transmission of the previous instruction, the system must set the </w:t>
-      </w:r>
-      <w:proofErr w:type="spellStart"/>
-      <w:r>
-        <w:t>pwm</w:t>
-      </w:r>
-      <w:proofErr w:type="spellEnd"/>
-      <w:r>
-        <w:t xml:space="preserve"> register and enable the timer and </w:t>
-      </w:r>
-      <w:proofErr w:type="spellStart"/>
-      <w:r>
-        <w:t>pwm</w:t>
-      </w:r>
-      <w:proofErr w:type="spellEnd"/>
-      <w:r>
-        <w:t>.</w:t>
+        <w:t>If this is the first instruction or this instruction is coming more than 10 seconds since the transmission of the previous instruction, the system must set the pwm register and enable the timer and pwm.</w:t>
       </w:r>
     </w:p>
     <w:p>
@@ -481,15 +612,7 @@
         </w:numPr>
       </w:pPr>
       <w:r>
-        <w:t xml:space="preserve">If this instruction arrives less than 10 seconds since the previous instruction, the system only needs to update the </w:t>
-      </w:r>
-      <w:proofErr w:type="spellStart"/>
-      <w:r>
-        <w:t>pwm</w:t>
-      </w:r>
-      <w:proofErr w:type="spellEnd"/>
-      <w:r>
-        <w:t xml:space="preserve"> register and restart the timer</w:t>
+        <w:t>If this instruction arrives less than 10 seconds since the previous instruction, the system only needs to update the pwm register and restart the timer</w:t>
       </w:r>
       <w:r>
         <w:t xml:space="preserve"> once the previous instruction has completed. </w:t>
@@ -497,31 +620,27 @@
     </w:p>
     <w:p>
       <w:r>
-        <w:t xml:space="preserve">When an instruction is going into effect, apart from setting the timer and </w:t>
-      </w:r>
-      <w:proofErr w:type="spellStart"/>
-      <w:r>
-        <w:t>pwm</w:t>
-      </w:r>
-      <w:proofErr w:type="spellEnd"/>
-      <w:r>
-        <w:t xml:space="preserve">, the device also performs a check on the instruction. It checks if the instruction value is a multiple of 4 and/or 7. Depending on the result, it prepares a response message to be returned to the PC. This message </w:t>
-      </w:r>
-      <w:r>
-        <w:t xml:space="preserve">can range from 1 to 10 bytes. A crc16 is calculated and appended to the end of the message. Final transmission size is 12 bytes. </w:t>
-      </w:r>
-    </w:p>
-    <w:p>
-      <w:r>
-        <w:t xml:space="preserve">If there are no more instructions waiting in the serial buffer queue, the device disabled the </w:t>
-      </w:r>
-      <w:proofErr w:type="spellStart"/>
-      <w:r>
-        <w:t>pwm</w:t>
-      </w:r>
-      <w:proofErr w:type="spellEnd"/>
-      <w:r>
-        <w:t xml:space="preserve"> and timers upon competition of the final instruction. No actions are taken until a new instruction is received.</w:t>
+        <w:t xml:space="preserve">When an instruction is going into effect, apart from setting the timer and pwm, the device also performs a check on the instruction. It checks if the instruction value is a multiple of 4 and/or 7. Depending on the result, it prepares a response message to be returned to the PC. This message </w:t>
+      </w:r>
+      <w:r>
+        <w:t>can range from 1 to 10 bytes. A crc16 is calculated and appended to the end of the message. Final transmission size is</w:t>
+      </w:r>
+      <w:r>
+        <w:t xml:space="preserve"> always</w:t>
+      </w:r>
+      <w:r>
+        <w:t xml:space="preserve"> 12 bytes. </w:t>
+      </w:r>
+    </w:p>
+    <w:p>
+      <w:r>
+        <w:t>If there are no more instructions waiting in the serial buffer queue, the device disable</w:t>
+      </w:r>
+      <w:r>
+        <w:t xml:space="preserve">s </w:t>
+      </w:r>
+      <w:r>
+        <w:t>the pwm and timers upon competition of the final instruction. No actions are taken until a new instruction is received.</w:t>
       </w:r>
     </w:p>
     <w:p/>
@@ -575,11 +694,9 @@
         </w:numPr>
         <w:jc w:val="both"/>
       </w:pPr>
-      <w:proofErr w:type="spellStart"/>
       <w:r>
         <w:t>blink.c</w:t>
       </w:r>
-      <w:proofErr w:type="spellEnd"/>
       <w:r>
         <w:tab/>
       </w:r>
@@ -600,13 +717,8 @@
         <w:t xml:space="preserve">s </w:t>
       </w:r>
       <w:r>
-        <w:t xml:space="preserve">LED, generates and transmits response </w:t>
-      </w:r>
-      <w:proofErr w:type="gramStart"/>
-      <w:r>
-        <w:t>message</w:t>
-      </w:r>
-      <w:proofErr w:type="gramEnd"/>
+        <w:t>LED, generates and transmits response message</w:t>
+      </w:r>
     </w:p>
     <w:p>
       <w:pPr>
@@ -617,11 +729,9 @@
         </w:numPr>
         <w:jc w:val="both"/>
       </w:pPr>
-      <w:proofErr w:type="spellStart"/>
       <w:r>
         <w:t>multiples.c</w:t>
       </w:r>
-      <w:proofErr w:type="spellEnd"/>
       <w:r>
         <w:tab/>
       </w:r>
@@ -644,13 +754,8 @@
         <w:t>s</w:t>
       </w:r>
       <w:r>
-        <w:t xml:space="preserve"> response </w:t>
-      </w:r>
-      <w:proofErr w:type="gramStart"/>
-      <w:r>
-        <w:t>message</w:t>
-      </w:r>
-      <w:proofErr w:type="gramEnd"/>
+        <w:t xml:space="preserve"> response message</w:t>
+      </w:r>
     </w:p>
     <w:p>
       <w:pPr>
@@ -661,11 +766,9 @@
         </w:numPr>
         <w:jc w:val="both"/>
       </w:pPr>
-      <w:proofErr w:type="spellStart"/>
       <w:r>
         <w:t>definitions.h</w:t>
       </w:r>
-      <w:proofErr w:type="spellEnd"/>
       <w:r>
         <w:tab/>
         <w:t>: Definitions for buffer sizes, ring buffer structure, return code</w:t>
@@ -674,13 +777,8 @@
         <w:t>s</w:t>
       </w:r>
       <w:r>
-        <w:t xml:space="preserve"> </w:t>
-      </w:r>
-      <w:proofErr w:type="gramStart"/>
-      <w:r>
-        <w:t>etc</w:t>
-      </w:r>
-      <w:proofErr w:type="gramEnd"/>
+        <w:t xml:space="preserve"> etc</w:t>
+      </w:r>
     </w:p>
     <w:p>
       <w:pPr>
@@ -704,11 +802,9 @@
         </w:numPr>
         <w:jc w:val="both"/>
       </w:pPr>
-      <w:proofErr w:type="spellStart"/>
       <w:r>
         <w:t>serial_port.c</w:t>
       </w:r>
-      <w:proofErr w:type="spellEnd"/>
       <w:r>
         <w:tab/>
         <w:t>: U</w:t>
@@ -735,13 +831,8 @@
         <w:t xml:space="preserve"> </w:t>
       </w:r>
       <w:r>
-        <w:t xml:space="preserve">to </w:t>
-      </w:r>
-      <w:proofErr w:type="gramStart"/>
-      <w:r>
-        <w:t>buffer</w:t>
-      </w:r>
-      <w:proofErr w:type="gramEnd"/>
+        <w:t>to buffer</w:t>
+      </w:r>
     </w:p>
     <w:p>
       <w:pPr>
@@ -752,11 +843,9 @@
         </w:numPr>
         <w:jc w:val="both"/>
       </w:pPr>
-      <w:proofErr w:type="spellStart"/>
       <w:r>
         <w:t>timer.c</w:t>
       </w:r>
-      <w:proofErr w:type="spellEnd"/>
       <w:r>
         <w:tab/>
       </w:r>
@@ -765,23 +854,8 @@
         <w:t>:</w:t>
       </w:r>
       <w:r>
-        <w:t xml:space="preserve"> Enable/disable timer and </w:t>
-      </w:r>
-      <w:proofErr w:type="spellStart"/>
-      <w:r>
-        <w:t>pwm</w:t>
-      </w:r>
-      <w:proofErr w:type="spellEnd"/>
-      <w:r>
-        <w:t xml:space="preserve"> peripherals, register timer </w:t>
-      </w:r>
-      <w:proofErr w:type="spellStart"/>
-      <w:proofErr w:type="gramStart"/>
-      <w:r>
-        <w:t>callback</w:t>
-      </w:r>
-      <w:proofErr w:type="spellEnd"/>
-      <w:proofErr w:type="gramEnd"/>
+        <w:t xml:space="preserve"> Enable/disable timer and pwm peripherals, register timer callback</w:t>
+      </w:r>
     </w:p>
     <w:p>
       <w:pPr>
@@ -792,31 +866,16 @@
         </w:numPr>
         <w:jc w:val="both"/>
       </w:pPr>
-      <w:proofErr w:type="spellStart"/>
       <w:r>
         <w:t>crc.c</w:t>
       </w:r>
-      <w:proofErr w:type="spellEnd"/>
-      <w:r>
-        <w:tab/>
-      </w:r>
-      <w:r>
-        <w:tab/>
-        <w:t xml:space="preserve">: Perform crc16 check, generate crc16, append </w:t>
-      </w:r>
-      <w:proofErr w:type="spellStart"/>
-      <w:r>
-        <w:t>crc</w:t>
-      </w:r>
-      <w:proofErr w:type="spellEnd"/>
-      <w:r>
-        <w:t xml:space="preserve"> to </w:t>
-      </w:r>
-      <w:proofErr w:type="gramStart"/>
-      <w:r>
-        <w:t>buffer</w:t>
-      </w:r>
-      <w:proofErr w:type="gramEnd"/>
+      <w:r>
+        <w:tab/>
+      </w:r>
+      <w:r>
+        <w:tab/>
+        <w:t>: Perform crc16 check, generate crc16, append crc to buffer</w:t>
+      </w:r>
     </w:p>
     <w:p>
       <w:pPr>
@@ -827,31 +886,16 @@
         </w:numPr>
         <w:jc w:val="both"/>
       </w:pPr>
-      <w:proofErr w:type="spellStart"/>
       <w:r>
         <w:t>dma.c</w:t>
       </w:r>
-      <w:proofErr w:type="spellEnd"/>
-      <w:r>
-        <w:tab/>
-      </w:r>
-      <w:r>
-        <w:tab/>
-        <w:t xml:space="preserve">: Register DMA success/failure </w:t>
-      </w:r>
-      <w:proofErr w:type="spellStart"/>
-      <w:r>
-        <w:t>callbacks</w:t>
-      </w:r>
-      <w:proofErr w:type="spellEnd"/>
-      <w:r>
-        <w:t xml:space="preserve">, adjust buffer </w:t>
-      </w:r>
-      <w:proofErr w:type="gramStart"/>
-      <w:r>
-        <w:t>indexes</w:t>
-      </w:r>
-      <w:proofErr w:type="gramEnd"/>
+      <w:r>
+        <w:tab/>
+      </w:r>
+      <w:r>
+        <w:tab/>
+        <w:t>: Register DMA success/failure callbacks</w:t>
+      </w:r>
     </w:p>
     <w:p>
       <w:pPr>
@@ -873,6 +917,29 @@
       <w:r>
         <w:t xml:space="preserve"> </w:t>
       </w:r>
+      <w:r>
+        <w:t>UI.py</w:t>
+      </w:r>
+      <w:r>
+        <w:tab/>
+      </w:r>
+      <w:r>
+        <w:tab/>
+      </w:r>
+      <w:r>
+        <w:tab/>
+        <w:t xml:space="preserve">: Serial Terminal GUI </w:t>
+      </w:r>
+    </w:p>
+    <w:p>
+      <w:pPr>
+        <w:jc w:val="both"/>
+      </w:pPr>
+    </w:p>
+    <w:p>
+      <w:pPr>
+        <w:jc w:val="both"/>
+      </w:pPr>
     </w:p>
     <w:p>
       <w:pPr>
@@ -896,6 +963,7 @@
           <w:sz w:val="24"/>
           <w:szCs w:val="24"/>
         </w:rPr>
+        <w:lastRenderedPageBreak/>
         <w:t>Critical Design Considerations</w:t>
       </w:r>
     </w:p>
@@ -996,23 +1064,7 @@
           <w:b/>
           <w:bCs/>
         </w:rPr>
-        <w:t xml:space="preserve">Automatic </w:t>
-      </w:r>
-      <w:proofErr w:type="spellStart"/>
-      <w:r>
-        <w:rPr>
-          <w:b/>
-          <w:bCs/>
-        </w:rPr>
-        <w:t>Baudrate</w:t>
-      </w:r>
-      <w:proofErr w:type="spellEnd"/>
-      <w:r>
-        <w:rPr>
-          <w:b/>
-          <w:bCs/>
-        </w:rPr>
-        <w:t xml:space="preserve"> Selection:</w:t>
+        <w:t>Automatic Baudrate Selection:</w:t>
       </w:r>
       <w:r>
         <w:rPr>
@@ -1022,17 +1074,25 @@
         <w:br/>
       </w:r>
       <w:r>
-        <w:t xml:space="preserve">The STM32F0 and L4 have an ABR option for some UART peripherals. This would make the </w:t>
-      </w:r>
-      <w:r>
-        <w:lastRenderedPageBreak/>
-        <w:t>system more adaptable for differen</w:t>
+        <w:t>The STM32F0 and L4 have an ABR option for some UART peripherals. This would make the system more adaptable for differen</w:t>
       </w:r>
       <w:r>
         <w:t>t</w:t>
       </w:r>
       <w:r>
-        <w:t xml:space="preserve"> serial configurations. M4 does not, hence chosen not to implement.</w:t>
+        <w:t xml:space="preserve"> serial configurations. M4 does not, hence chosen to </w:t>
+      </w:r>
+      <w:r>
+        <w:t xml:space="preserve">remove feature after </w:t>
+      </w:r>
+      <w:r>
+        <w:t>implement</w:t>
+      </w:r>
+      <w:r>
+        <w:t>ation</w:t>
+      </w:r>
+      <w:r>
+        <w:t>.</w:t>
       </w:r>
     </w:p>
     <w:p>
@@ -1068,18 +1128,98 @@
       </w:r>
       <w:r>
         <w:br/>
-        <w:t>Buffer is static at 10 bytes. Chose not to implement a dynamic buffer as overtime, constantly reserving and freeing memory on the heap can corrupt it.</w:t>
-      </w:r>
-    </w:p>
-    <w:p/>
-    <w:p>
-      <w:r>
+        <w:t>Buffer is static at 10 bytes. Chose not to implement a dynamic buffer as over</w:t>
+      </w:r>
+      <w:r>
+        <w:t xml:space="preserve"> </w:t>
+      </w:r>
+      <w:r>
+        <w:t>time, constantly reserving and freeing memory on the heap can corrupt it.</w:t>
+      </w:r>
+    </w:p>
+    <w:p>
+      <w:pPr>
+        <w:pStyle w:val="ListParagraph"/>
+      </w:pPr>
+    </w:p>
+    <w:p>
+      <w:pPr>
         <w:rPr>
           <w:b/>
           <w:bCs/>
           <w:sz w:val="24"/>
           <w:szCs w:val="24"/>
         </w:rPr>
+      </w:pPr>
+      <w:r>
+        <w:rPr>
+          <w:b/>
+          <w:bCs/>
+          <w:sz w:val="24"/>
+          <w:szCs w:val="24"/>
+        </w:rPr>
+        <w:t>Known Issues</w:t>
+      </w:r>
+    </w:p>
+    <w:p>
+      <w:pPr>
+        <w:pStyle w:val="ListParagraph"/>
+        <w:numPr>
+          <w:ilvl w:val="0"/>
+          <w:numId w:val="8"/>
+        </w:numPr>
+      </w:pPr>
+      <w:r>
+        <w:t>The</w:t>
+      </w:r>
+      <w:r>
+        <w:t xml:space="preserve"> buffer</w:t>
+      </w:r>
+      <w:r>
+        <w:t xml:space="preserve"> on the STM</w:t>
+      </w:r>
+      <w:r>
+        <w:t xml:space="preserve"> is designed for 10 instructions after which previous pending instructions will start getting overwritten. A check along with ready/busy status codes should have been implemented.</w:t>
+      </w:r>
+    </w:p>
+    <w:p>
+      <w:pPr>
+        <w:pStyle w:val="ListParagraph"/>
+        <w:numPr>
+          <w:ilvl w:val="0"/>
+          <w:numId w:val="8"/>
+        </w:numPr>
+      </w:pPr>
+      <w:r>
+        <w:t>When sending the first instruction through the GUI, the python code s</w:t>
+      </w:r>
+      <w:r>
+        <w:t>ometime</w:t>
+      </w:r>
+      <w:r>
+        <w:t>s miss</w:t>
+      </w:r>
+      <w:r>
+        <w:t>es</w:t>
+      </w:r>
+      <w:r>
+        <w:t xml:space="preserve"> the </w:t>
+      </w:r>
+      <w:r>
+        <w:t xml:space="preserve">first </w:t>
+      </w:r>
+      <w:r>
+        <w:t>acknowledge response from the STM. I have confirmed the STM always sends it. Unsure why this bug is occurring.</w:t>
+      </w:r>
+    </w:p>
+    <w:p>
+      <w:r>
+        <w:rPr>
+          <w:b/>
+          <w:bCs/>
+          <w:sz w:val="24"/>
+          <w:szCs w:val="24"/>
+        </w:rPr>
         <w:t>Final Notes</w:t>
       </w:r>
     </w:p>
@@ -1092,13 +1232,19 @@
         </w:numPr>
       </w:pPr>
       <w:r>
-        <w:t>A critical flaw in my implementation is that the buffer is designed for 10 instructions after which previous pending instructions will start getting overwritten. A check along with ready/busy status code</w:t>
-      </w:r>
-      <w:r>
-        <w:t>s</w:t>
-      </w:r>
-      <w:r>
-        <w:t xml:space="preserve"> should have been implemented.</w:t>
+        <w:t xml:space="preserve">All file headers contain feature lists stating </w:t>
+      </w:r>
+      <w:r>
+        <w:t xml:space="preserve">detailed </w:t>
+      </w:r>
+      <w:r>
+        <w:t>features and limitations of</w:t>
+      </w:r>
+      <w:r>
+        <w:t xml:space="preserve"> the</w:t>
+      </w:r>
+      <w:r>
+        <w:t xml:space="preserve"> library.</w:t>
       </w:r>
     </w:p>
     <w:p>
@@ -1110,45 +1256,13 @@
         </w:numPr>
       </w:pPr>
       <w:r>
-        <w:t xml:space="preserve">All file headers contain feature lists stating </w:t>
-      </w:r>
-      <w:r>
-        <w:t xml:space="preserve">detailed </w:t>
-      </w:r>
-      <w:r>
-        <w:t>features and limitations of</w:t>
-      </w:r>
-      <w:r>
-        <w:t xml:space="preserve"> the</w:t>
-      </w:r>
-      <w:r>
-        <w:t xml:space="preserve"> library.</w:t>
-      </w:r>
-    </w:p>
-    <w:p>
-      <w:pPr>
-        <w:pStyle w:val="ListParagraph"/>
-        <w:numPr>
-          <w:ilvl w:val="0"/>
-          <w:numId w:val="7"/>
-        </w:numPr>
-      </w:pPr>
-      <w:r>
         <w:t>All</w:t>
       </w:r>
       <w:r>
         <w:t xml:space="preserve"> file</w:t>
       </w:r>
       <w:r>
-        <w:t xml:space="preserve"> headers are </w:t>
-      </w:r>
-      <w:proofErr w:type="spellStart"/>
-      <w:r>
-        <w:t>doxygen</w:t>
-      </w:r>
-      <w:proofErr w:type="spellEnd"/>
-      <w:r>
-        <w:t xml:space="preserve"> </w:t>
+        <w:t xml:space="preserve"> headers are doxygen </w:t>
       </w:r>
       <w:r>
         <w:t>compliant.</w:t>
@@ -1512,6 +1626,92 @@
     </w:lvl>
   </w:abstractNum>
   <w:abstractNum w:abstractNumId="4" w15:restartNumberingAfterBreak="0">
+    <w:nsid w:val="398E471C"/>
+    <w:multiLevelType w:val="hybridMultilevel"/>
+    <w:tmpl w:val="7E9A632C"/>
+    <w:lvl w:ilvl="0" w:tplc="4009000F">
+      <w:start w:val="1"/>
+      <w:numFmt w:val="decimal"/>
+      <w:lvlText w:val="%1."/>
+      <w:lvlJc w:val="left"/>
+      <w:pPr>
+        <w:ind w:left="720" w:hanging="360"/>
+      </w:pPr>
+    </w:lvl>
+    <w:lvl w:ilvl="1" w:tplc="40090019" w:tentative="1">
+      <w:start w:val="1"/>
+      <w:numFmt w:val="lowerLetter"/>
+      <w:lvlText w:val="%2."/>
+      <w:lvlJc w:val="left"/>
+      <w:pPr>
+        <w:ind w:left="1440" w:hanging="360"/>
+      </w:pPr>
+    </w:lvl>
+    <w:lvl w:ilvl="2" w:tplc="4009001B" w:tentative="1">
+      <w:start w:val="1"/>
+      <w:numFmt w:val="lowerRoman"/>
+      <w:lvlText w:val="%3."/>
+      <w:lvlJc w:val="right"/>
+      <w:pPr>
+        <w:ind w:left="2160" w:hanging="180"/>
+      </w:pPr>
+    </w:lvl>
+    <w:lvl w:ilvl="3" w:tplc="4009000F" w:tentative="1">
+      <w:start w:val="1"/>
+      <w:numFmt w:val="decimal"/>
+      <w:lvlText w:val="%4."/>
+      <w:lvlJc w:val="left"/>
+      <w:pPr>
+        <w:ind w:left="2880" w:hanging="360"/>
+      </w:pPr>
+    </w:lvl>
+    <w:lvl w:ilvl="4" w:tplc="40090019" w:tentative="1">
+      <w:start w:val="1"/>
+      <w:numFmt w:val="lowerLetter"/>
+      <w:lvlText w:val="%5."/>
+      <w:lvlJc w:val="left"/>
+      <w:pPr>
+        <w:ind w:left="3600" w:hanging="360"/>
+      </w:pPr>
+    </w:lvl>
+    <w:lvl w:ilvl="5" w:tplc="4009001B" w:tentative="1">
+      <w:start w:val="1"/>
+      <w:numFmt w:val="lowerRoman"/>
+      <w:lvlText w:val="%6."/>
+      <w:lvlJc w:val="right"/>
+      <w:pPr>
+        <w:ind w:left="4320" w:hanging="180"/>
+      </w:pPr>
+    </w:lvl>
+    <w:lvl w:ilvl="6" w:tplc="4009000F" w:tentative="1">
+      <w:start w:val="1"/>
+      <w:numFmt w:val="decimal"/>
+      <w:lvlText w:val="%7."/>
+      <w:lvlJc w:val="left"/>
+      <w:pPr>
+        <w:ind w:left="5040" w:hanging="360"/>
+      </w:pPr>
+    </w:lvl>
+    <w:lvl w:ilvl="7" w:tplc="40090019" w:tentative="1">
+      <w:start w:val="1"/>
+      <w:numFmt w:val="lowerLetter"/>
+      <w:lvlText w:val="%8."/>
+      <w:lvlJc w:val="left"/>
+      <w:pPr>
+        <w:ind w:left="5760" w:hanging="360"/>
+      </w:pPr>
+    </w:lvl>
+    <w:lvl w:ilvl="8" w:tplc="4009001B" w:tentative="1">
+      <w:start w:val="1"/>
+      <w:numFmt w:val="lowerRoman"/>
+      <w:lvlText w:val="%9."/>
+      <w:lvlJc w:val="right"/>
+      <w:pPr>
+        <w:ind w:left="6480" w:hanging="180"/>
+      </w:pPr>
+    </w:lvl>
+  </w:abstractNum>
+  <w:abstractNum w:abstractNumId="5" w15:restartNumberingAfterBreak="0">
     <w:nsid w:val="49243D59"/>
     <w:multiLevelType w:val="hybridMultilevel"/>
     <w:tmpl w:val="5EECF482"/>
@@ -1624,7 +1824,7 @@
       </w:rPr>
     </w:lvl>
   </w:abstractNum>
-  <w:abstractNum w:abstractNumId="5" w15:restartNumberingAfterBreak="0">
+  <w:abstractNum w:abstractNumId="6" w15:restartNumberingAfterBreak="0">
     <w:nsid w:val="5C446589"/>
     <w:multiLevelType w:val="hybridMultilevel"/>
     <w:tmpl w:val="19DEACC2"/>
@@ -1710,7 +1910,7 @@
       </w:pPr>
     </w:lvl>
   </w:abstractNum>
-  <w:abstractNum w:abstractNumId="6" w15:restartNumberingAfterBreak="0">
+  <w:abstractNum w:abstractNumId="7" w15:restartNumberingAfterBreak="0">
     <w:nsid w:val="71C27C2A"/>
     <w:multiLevelType w:val="hybridMultilevel"/>
     <w:tmpl w:val="A13CE602"/>
@@ -1797,10 +1997,10 @@
     </w:lvl>
   </w:abstractNum>
   <w:num w:numId="1">
-    <w:abstractNumId w:val="4"/>
+    <w:abstractNumId w:val="5"/>
   </w:num>
   <w:num w:numId="2">
-    <w:abstractNumId w:val="5"/>
+    <w:abstractNumId w:val="6"/>
   </w:num>
   <w:num w:numId="3">
     <w:abstractNumId w:val="2"/>
@@ -1812,10 +2012,13 @@
     <w:abstractNumId w:val="1"/>
   </w:num>
   <w:num w:numId="6">
-    <w:abstractNumId w:val="6"/>
+    <w:abstractNumId w:val="7"/>
   </w:num>
   <w:num w:numId="7">
     <w:abstractNumId w:val="0"/>
+  </w:num>
+  <w:num w:numId="8">
+    <w:abstractNumId w:val="4"/>
   </w:num>
 </w:numbering>
 </file>

</xml_diff>

<commit_message>
Updated documents and flowcharts to reflect design changes
</commit_message>
<xml_diff>
--- a/Documentation/Project Summary.docx
+++ b/Documentation/Project Summary.docx
@@ -418,54 +418,182 @@
     <w:p>
       <w:pPr>
         <w:jc w:val="both"/>
-      </w:pPr>
-      <w:r>
-        <w:t xml:space="preserve">Note: Flowcharts can be </w:t>
-      </w:r>
-      <w:r>
+        <w:rPr>
+          <w:i/>
+          <w:iCs/>
+        </w:rPr>
+      </w:pPr>
+      <w:r>
+        <w:rPr>
+          <w:i/>
+          <w:iCs/>
+        </w:rPr>
+        <w:t>Note:</w:t>
+      </w:r>
+      <w:r>
+        <w:rPr>
+          <w:i/>
+          <w:iCs/>
+        </w:rPr>
+        <w:br/>
+      </w:r>
+      <w:r>
+        <w:rPr>
+          <w:i/>
+          <w:iCs/>
+        </w:rPr>
+        <w:t xml:space="preserve"> </w:t>
+      </w:r>
+      <w:r>
+        <w:rPr>
+          <w:b/>
+          <w:bCs/>
+          <w:i/>
+          <w:iCs/>
+        </w:rPr>
+        <w:t>Flowcharts</w:t>
+      </w:r>
+      <w:r>
+        <w:rPr>
+          <w:i/>
+          <w:iCs/>
+        </w:rPr>
+        <w:t xml:space="preserve"> can be </w:t>
+      </w:r>
+      <w:r>
+        <w:rPr>
+          <w:i/>
+          <w:iCs/>
+        </w:rPr>
         <w:t>found</w:t>
       </w:r>
       <w:r>
+        <w:rPr>
+          <w:i/>
+          <w:iCs/>
+        </w:rPr>
         <w:t xml:space="preserve"> in </w:t>
       </w:r>
       <w:r>
+        <w:rPr>
+          <w:i/>
+          <w:iCs/>
+        </w:rPr>
         <w:t xml:space="preserve">the </w:t>
       </w:r>
       <w:r>
+        <w:rPr>
+          <w:i/>
+          <w:iCs/>
+        </w:rPr>
         <w:t>Document</w:t>
       </w:r>
       <w:r>
+        <w:rPr>
+          <w:i/>
+          <w:iCs/>
+        </w:rPr>
         <w:t>ation</w:t>
       </w:r>
       <w:r>
+        <w:rPr>
+          <w:i/>
+          <w:iCs/>
+        </w:rPr>
         <w:t xml:space="preserve"> folder</w:t>
       </w:r>
       <w:r>
+        <w:rPr>
+          <w:i/>
+          <w:iCs/>
+        </w:rPr>
         <w:t xml:space="preserve"> generated </w:t>
       </w:r>
       <w:r>
+        <w:rPr>
+          <w:i/>
+          <w:iCs/>
+        </w:rPr>
         <w:t>using</w:t>
       </w:r>
       <w:r>
+        <w:rPr>
+          <w:i/>
+          <w:iCs/>
+        </w:rPr>
         <w:t xml:space="preserve"> </w:t>
       </w:r>
       <w:hyperlink r:id="rId5" w:history="1">
         <w:r>
           <w:rPr>
             <w:rStyle w:val="Hyperlink"/>
+            <w:i/>
+            <w:iCs/>
           </w:rPr>
           <w:t>www.draw.io</w:t>
         </w:r>
       </w:hyperlink>
       <w:r>
+        <w:rPr>
+          <w:i/>
+          <w:iCs/>
+        </w:rPr>
         <w:t xml:space="preserve"> as both .pdf and .draw.io files</w:t>
       </w:r>
       <w:r>
+        <w:rPr>
+          <w:i/>
+          <w:iCs/>
+        </w:rPr>
         <w:t>.</w:t>
       </w:r>
       <w:r>
+        <w:rPr>
+          <w:i/>
+          <w:iCs/>
+        </w:rPr>
         <w:t xml:space="preserve"> </w:t>
       </w:r>
+      <w:r>
+        <w:rPr>
+          <w:b/>
+          <w:bCs/>
+          <w:i/>
+          <w:iCs/>
+        </w:rPr>
+        <w:t>Video’s</w:t>
+      </w:r>
+      <w:r>
+        <w:rPr>
+          <w:i/>
+          <w:iCs/>
+        </w:rPr>
+        <w:t xml:space="preserve"> of the system have been uploaded to a private playlist on </w:t>
+      </w:r>
+      <w:r>
+        <w:rPr>
+          <w:i/>
+          <w:iCs/>
+        </w:rPr>
+        <w:t>YouTube</w:t>
+      </w:r>
+      <w:r>
+        <w:rPr>
+          <w:i/>
+          <w:iCs/>
+        </w:rPr>
+        <w:t xml:space="preserve">: </w:t>
+      </w:r>
+      <w:hyperlink r:id="rId6" w:history="1">
+        <w:r>
+          <w:rPr>
+            <w:rStyle w:val="Hyperlink"/>
+            <w:i/>
+            <w:iCs/>
+          </w:rPr>
+          <w:t>https://youtube.com/playlist?list=PLDWfgviIgeVMS9EBJ9NjDTaawb84WkjV9</w:t>
+        </w:r>
+      </w:hyperlink>
     </w:p>
     <w:p>
       <w:pPr>
@@ -524,6 +652,7 @@
         <w:jc w:val="both"/>
       </w:pPr>
       <w:r>
+        <w:lastRenderedPageBreak/>
         <w:t xml:space="preserve">If the user attempts to send several instructions, they </w:t>
       </w:r>
       <w:r>
@@ -556,7 +685,6 @@
         <w:jc w:val="both"/>
       </w:pPr>
       <w:r>
-        <w:lastRenderedPageBreak/>
         <w:t>The target device uses a timer to track when 10 seconds have passed since an instruction went into effect and a pwm to generate the led binking.</w:t>
       </w:r>
     </w:p>
@@ -634,6 +762,23 @@
     </w:p>
     <w:p>
       <w:r>
+        <w:t xml:space="preserve">If more than 10 instructions are filled in the buffer, all additional instructions are ignored and a not-acknowledge returned until </w:t>
+      </w:r>
+      <w:r>
+        <w:t>the first</w:t>
+      </w:r>
+      <w:r>
+        <w:t xml:space="preserve"> instruction operation is complete and a slot is cleared to be written to. This is to prevent a buffer over</w:t>
+      </w:r>
+      <w:r>
+        <w:t>-</w:t>
+      </w:r>
+      <w:r>
+        <w:t>write of previous instructions.</w:t>
+      </w:r>
+    </w:p>
+    <w:p>
+      <w:r>
         <w:t>If there are no more instructions waiting in the serial buffer queue, the device disable</w:t>
       </w:r>
       <w:r>
@@ -915,6 +1060,7 @@
         <w:jc w:val="both"/>
       </w:pPr>
       <w:r>
+        <w:lastRenderedPageBreak/>
         <w:t xml:space="preserve"> </w:t>
       </w:r>
       <w:r>
@@ -930,16 +1076,6 @@
         <w:tab/>
         <w:t xml:space="preserve">: Serial Terminal GUI </w:t>
       </w:r>
-    </w:p>
-    <w:p>
-      <w:pPr>
-        <w:jc w:val="both"/>
-      </w:pPr>
-    </w:p>
-    <w:p>
-      <w:pPr>
-        <w:jc w:val="both"/>
-      </w:pPr>
     </w:p>
     <w:p>
       <w:pPr>
@@ -963,7 +1099,6 @@
           <w:sz w:val="24"/>
           <w:szCs w:val="24"/>
         </w:rPr>
-        <w:lastRenderedPageBreak/>
         <w:t>Critical Design Considerations</w:t>
       </w:r>
     </w:p>
@@ -1170,28 +1305,13 @@
         </w:numPr>
       </w:pPr>
       <w:r>
-        <w:t>The</w:t>
-      </w:r>
-      <w:r>
-        <w:t xml:space="preserve"> buffer</w:t>
-      </w:r>
-      <w:r>
-        <w:t xml:space="preserve"> on the STM</w:t>
-      </w:r>
-      <w:r>
-        <w:t xml:space="preserve"> is designed for 10 instructions after which previous pending instructions will start getting overwritten. A check along with ready/busy status codes should have been implemented.</w:t>
-      </w:r>
-    </w:p>
-    <w:p>
-      <w:pPr>
-        <w:pStyle w:val="ListParagraph"/>
-        <w:numPr>
-          <w:ilvl w:val="0"/>
-          <w:numId w:val="8"/>
-        </w:numPr>
-      </w:pPr>
-      <w:r>
-        <w:t>When sending the first instruction through the GUI, the python code s</w:t>
+        <w:t>When sending the first instruction through the GUI</w:t>
+      </w:r>
+      <w:r>
+        <w:t xml:space="preserve"> resulting in an immediate return of the response message</w:t>
+      </w:r>
+      <w:r>
+        <w:t>, the python code s</w:t>
       </w:r>
       <w:r>
         <w:t>ometime</w:t>
@@ -1206,10 +1326,42 @@
         <w:t xml:space="preserve"> the </w:t>
       </w:r>
       <w:r>
-        <w:t xml:space="preserve">first </w:t>
-      </w:r>
-      <w:r>
-        <w:t>acknowledge response from the STM. I have confirmed the STM always sends it. Unsure why this bug is occurring.</w:t>
+        <w:t>first</w:t>
+      </w:r>
+      <w:r>
+        <w:t xml:space="preserve"> response from the STM. I have confirmed the STM always sends it</w:t>
+      </w:r>
+      <w:r>
+        <w:t xml:space="preserve"> immediately once the instruction is received</w:t>
+      </w:r>
+      <w:r>
+        <w:t>. Unsure why this bug is occurring.</w:t>
+      </w:r>
+      <w:r>
+        <w:t xml:space="preserve"> </w:t>
+      </w:r>
+      <w:r>
+        <w:br/>
+        <w:t xml:space="preserve">Possible reason: </w:t>
+      </w:r>
+      <w:r>
+        <w:t xml:space="preserve">The time between the </w:t>
+      </w:r>
+      <w:r>
+        <w:t>serial_read thread</w:t>
+      </w:r>
+      <w:r>
+        <w:t xml:space="preserve"> can take control of the COM port after </w:t>
+      </w:r>
+      <w:r>
+        <w:rPr>
+          <w:i/>
+          <w:iCs/>
+        </w:rPr>
+        <w:t>serial_transmit</w:t>
+      </w:r>
+      <w:r>
+        <w:t xml:space="preserve"> sends data maybe too long.</w:t>
       </w:r>
     </w:p>
     <w:p>
@@ -1266,6 +1418,18 @@
       </w:r>
       <w:r>
         <w:t>compliant.</w:t>
+      </w:r>
+    </w:p>
+    <w:p>
+      <w:pPr>
+        <w:pStyle w:val="ListParagraph"/>
+        <w:numPr>
+          <w:ilvl w:val="0"/>
+          <w:numId w:val="7"/>
+        </w:numPr>
+      </w:pPr>
+      <w:r>
+        <w:t>All references have been linked in the readme file.</w:t>
       </w:r>
     </w:p>
     <w:p/>

</xml_diff>

<commit_message>
memcpy now copies the null terminator of the string to transmit as well
</commit_message>
<xml_diff>
--- a/Documentation/Project Summary.docx
+++ b/Documentation/Project Summary.docx
@@ -538,7 +538,7 @@
           <w:i/>
           <w:iCs/>
         </w:rPr>
-        <w:t xml:space="preserve"> as both .pdf and .draw.io files</w:t>
+        <w:t xml:space="preserve"> as both .pdf files</w:t>
       </w:r>
       <w:r>
         <w:rPr>
@@ -561,7 +561,7 @@
           <w:i/>
           <w:iCs/>
         </w:rPr>
-        <w:t>Video’s</w:t>
+        <w:t>Videos</w:t>
       </w:r>
       <w:r>
         <w:rPr>
@@ -671,7 +671,7 @@
         <w:t>/not acknowledge</w:t>
       </w:r>
       <w:r>
-        <w:t xml:space="preserve"> received from the target before the next is </w:t>
+        <w:t xml:space="preserve"> received from the target before the next </w:t>
       </w:r>
       <w:r>
         <w:t xml:space="preserve">can be </w:t>
@@ -708,7 +708,13 @@
         <w:t xml:space="preserve"> is placed into a</w:t>
       </w:r>
       <w:r>
-        <w:t>n 8 byte</w:t>
+        <w:t xml:space="preserve">n </w:t>
+      </w:r>
+      <w:r>
+        <w:t>10</w:t>
+      </w:r>
+      <w:r>
+        <w:t xml:space="preserve"> byte</w:t>
       </w:r>
       <w:r>
         <w:t xml:space="preserve"> serial buffer for implementation and an acknowledge is returned, else a not-acknowledge.</w:t>

</xml_diff>